<commit_message>
adding new chapter 23, Right Hand revised.
</commit_message>
<xml_diff>
--- a/BAB-23-TANGAN-KANAN.docx
+++ b/BAB-23-TANGAN-KANAN.docx
@@ -137,92 +137,26 @@
                                 <w:sz w:val="30"/>
                               </w:rPr>
                             </w:pPr>
-                            <w:proofErr w:type="spellStart"/>
-                            <w:proofErr w:type="gramStart"/>
                             <w:r>
                               <w:rPr>
                                 <w:b/>
                                 <w:sz w:val="30"/>
                               </w:rPr>
-                              <w:t>Tanggal</w:t>
+                              <w:t>Tanggal : ______</w:t>
                             </w:r>
-                            <w:proofErr w:type="spellEnd"/>
                             <w:r>
                               <w:rPr>
                                 <w:b/>
                                 <w:sz w:val="30"/>
                               </w:rPr>
-                              <w:t xml:space="preserve"> :</w:t>
+                              <w:t xml:space="preserve">___ Hari : ________________ Bulan : _____________________ </w:t>
                             </w:r>
-                            <w:proofErr w:type="gramEnd"/>
                             <w:r>
                               <w:rPr>
                                 <w:b/>
                                 <w:sz w:val="30"/>
                               </w:rPr>
-                              <w:t xml:space="preserve"> ______</w:t>
-                            </w:r>
-                            <w:r>
-                              <w:rPr>
-                                <w:b/>
-                                <w:sz w:val="30"/>
-                              </w:rPr>
-                              <w:t xml:space="preserve">___ </w:t>
-                            </w:r>
-                            <w:proofErr w:type="spellStart"/>
-                            <w:r>
-                              <w:rPr>
-                                <w:b/>
-                                <w:sz w:val="30"/>
-                              </w:rPr>
-                              <w:t>Hari</w:t>
-                            </w:r>
-                            <w:proofErr w:type="spellEnd"/>
-                            <w:r>
-                              <w:rPr>
-                                <w:b/>
-                                <w:sz w:val="30"/>
-                              </w:rPr>
-                              <w:t xml:space="preserve"> : ________________ </w:t>
-                            </w:r>
-                            <w:proofErr w:type="spellStart"/>
-                            <w:r>
-                              <w:rPr>
-                                <w:b/>
-                                <w:sz w:val="30"/>
-                              </w:rPr>
-                              <w:t>Bulan</w:t>
-                            </w:r>
-                            <w:proofErr w:type="spellEnd"/>
-                            <w:r>
-                              <w:rPr>
-                                <w:b/>
-                                <w:sz w:val="30"/>
-                              </w:rPr>
-                              <w:t xml:space="preserve"> : _____________________ </w:t>
-                            </w:r>
-                            <w:r>
-                              <w:rPr>
-                                <w:b/>
-                                <w:sz w:val="30"/>
-                              </w:rPr>
-                              <w:t xml:space="preserve"> </w:t>
-                            </w:r>
-                            <w:proofErr w:type="spellStart"/>
-                            <w:r>
-                              <w:rPr>
-                                <w:b/>
-                                <w:sz w:val="30"/>
-                              </w:rPr>
-                              <w:t>Tahun</w:t>
-                            </w:r>
-                            <w:proofErr w:type="spellEnd"/>
-                            <w:r>
-                              <w:rPr>
-                                <w:b/>
-                                <w:sz w:val="30"/>
-                              </w:rPr>
-                              <w:t xml:space="preserve"> : _____________</w:t>
+                              <w:t xml:space="preserve"> Tahun : _____________</w:t>
                             </w:r>
                           </w:p>
                         </w:txbxContent>
@@ -354,7 +288,6 @@
           </mc:Fallback>
         </mc:AlternateContent>
       </w:r>
-      <w:proofErr w:type="gramStart"/>
       <w:r>
         <w:rPr>
           <w:b/>
@@ -369,16 +302,7 @@
           <w:sz w:val="28"/>
           <w:szCs w:val="24"/>
         </w:rPr>
-        <w:t xml:space="preserve"> :</w:t>
-      </w:r>
-      <w:proofErr w:type="gramEnd"/>
-      <w:r>
-        <w:rPr>
-          <w:b/>
-          <w:sz w:val="28"/>
-          <w:szCs w:val="24"/>
-        </w:rPr>
-        <w:t xml:space="preserve"> </w:t>
+        <w:t xml:space="preserve"> : </w:t>
       </w:r>
       <w:r>
         <w:rPr>
@@ -574,8 +498,6 @@
           </wp:anchor>
         </w:drawing>
       </w:r>
-      <w:proofErr w:type="spellStart"/>
-      <w:proofErr w:type="gramStart"/>
       <w:r>
         <w:rPr>
           <w:b/>
@@ -583,7 +505,6 @@
         </w:rPr>
         <w:t>Rasulullah</w:t>
       </w:r>
-      <w:proofErr w:type="spellEnd"/>
       <w:r>
         <w:rPr>
           <w:color w:val="FF0000"/>
@@ -643,13 +564,8 @@
         </w:rPr>
         <w:t xml:space="preserve"> </w:t>
       </w:r>
-      <w:proofErr w:type="spellStart"/>
-      <w:r>
-        <w:t>senantiasa</w:t>
-      </w:r>
-      <w:proofErr w:type="spellEnd"/>
-      <w:r>
-        <w:t xml:space="preserve"> </w:t>
+      <w:r>
+        <w:t xml:space="preserve">senantiasa </w:t>
       </w:r>
       <w:r>
         <w:rPr>
@@ -657,7 +573,6 @@
         </w:rPr>
         <w:t>membiasakan tangan kanan untuk mengawali sesuatu.</w:t>
       </w:r>
-      <w:proofErr w:type="gramEnd"/>
     </w:p>
     <w:p>
       <w:pPr>
@@ -690,7 +605,18 @@
         <w:rPr>
           <w:lang w:val="id-ID"/>
         </w:rPr>
-        <w:t>Tangan kini untuk membersihkan sesuatu yang kotor.</w:t>
+        <w:t xml:space="preserve">Tangan </w:t>
+      </w:r>
+      <w:r>
+        <w:t>kiri</w:t>
+      </w:r>
+      <w:bookmarkStart w:id="0" w:name="_GoBack"/>
+      <w:bookmarkEnd w:id="0"/>
+      <w:r>
+        <w:rPr>
+          <w:lang w:val="id-ID"/>
+        </w:rPr>
+        <w:t xml:space="preserve"> untuk membersihkan sesuatu yang kotor.</w:t>
       </w:r>
     </w:p>
     <w:p>
@@ -734,7 +660,6 @@
         </w:rPr>
         <w:t xml:space="preserve">Para sahabat </w:t>
       </w:r>
-      <w:proofErr w:type="spellStart"/>
       <w:r>
         <w:rPr>
           <w:b/>
@@ -742,7 +667,6 @@
         </w:rPr>
         <w:t>Rasulullah</w:t>
       </w:r>
-      <w:proofErr w:type="spellEnd"/>
       <w:r>
         <w:rPr>
           <w:color w:val="FF0000"/>
@@ -869,7 +793,6 @@
         </w:rPr>
         <w:t xml:space="preserve">yang dilakukan oleh </w:t>
       </w:r>
-      <w:proofErr w:type="spellStart"/>
       <w:r>
         <w:rPr>
           <w:b/>
@@ -877,7 +800,6 @@
         </w:rPr>
         <w:t>Rasulullah</w:t>
       </w:r>
-      <w:proofErr w:type="spellEnd"/>
       <w:r>
         <w:rPr>
           <w:color w:val="FF0000"/>
@@ -1406,21 +1328,12 @@
         <w:ind w:left="714" w:hanging="357"/>
         <w:contextualSpacing w:val="0"/>
       </w:pPr>
-      <w:proofErr w:type="spellStart"/>
       <w:r>
         <w:rPr>
           <w:b/>
           <w:color w:val="FF0000"/>
         </w:rPr>
-        <w:t>Rasulullah</w:t>
-      </w:r>
-      <w:proofErr w:type="spellEnd"/>
-      <w:r>
-        <w:rPr>
-          <w:b/>
-          <w:color w:val="FF0000"/>
-        </w:rPr>
-        <w:t xml:space="preserve"> </w:t>
+        <w:t xml:space="preserve">Rasulullah </w:t>
       </w:r>
       <w:r>
         <w:rPr>
@@ -1472,29 +1385,8 @@
       <w:r>
         <w:t xml:space="preserve"> </w:t>
       </w:r>
-      <w:proofErr w:type="spellStart"/>
-      <w:r>
-        <w:t>senantiasa</w:t>
-      </w:r>
-      <w:proofErr w:type="spellEnd"/>
-      <w:r>
-        <w:t xml:space="preserve"> </w:t>
-      </w:r>
-      <w:proofErr w:type="spellStart"/>
-      <w:r>
-        <w:t>membiasakan</w:t>
-      </w:r>
-      <w:proofErr w:type="spellEnd"/>
-      <w:r>
-        <w:t xml:space="preserve"> </w:t>
-      </w:r>
-      <w:proofErr w:type="spellStart"/>
-      <w:r>
-        <w:t>tangan</w:t>
-      </w:r>
-      <w:proofErr w:type="spellEnd"/>
-      <w:r>
-        <w:t xml:space="preserve"> </w:t>
+      <w:r>
+        <w:t xml:space="preserve">senantiasa membiasakan tangan </w:t>
       </w:r>
       <w:r>
         <w:t>_____</w:t>
@@ -1508,27 +1400,9 @@
       <w:r>
         <w:t>____</w:t>
       </w:r>
-      <w:proofErr w:type="spellStart"/>
-      <w:r>
-        <w:t>untuk</w:t>
-      </w:r>
-      <w:proofErr w:type="spellEnd"/>
-      <w:r>
-        <w:t xml:space="preserve"> </w:t>
-      </w:r>
-      <w:proofErr w:type="spellStart"/>
-      <w:r>
-        <w:t>mengawali</w:t>
-      </w:r>
-      <w:proofErr w:type="spellEnd"/>
-      <w:r>
-        <w:t xml:space="preserve"> </w:t>
-      </w:r>
-      <w:proofErr w:type="spellStart"/>
-      <w:r>
-        <w:t>sesuatu</w:t>
-      </w:r>
-      <w:proofErr w:type="spellEnd"/>
+      <w:r>
+        <w:t>untuk mengawali sesuatu</w:t>
+      </w:r>
       <w:r>
         <w:rPr>
           <w:lang w:val="id-ID"/>
@@ -1547,53 +1421,8 @@
         <w:ind w:left="714" w:hanging="357"/>
         <w:contextualSpacing w:val="0"/>
       </w:pPr>
-      <w:proofErr w:type="spellStart"/>
-      <w:r>
-        <w:t>Tangan</w:t>
-      </w:r>
-      <w:proofErr w:type="spellEnd"/>
-      <w:r>
-        <w:t xml:space="preserve"> </w:t>
-      </w:r>
-      <w:proofErr w:type="spellStart"/>
-      <w:r>
-        <w:t>kanan</w:t>
-      </w:r>
-      <w:proofErr w:type="spellEnd"/>
-      <w:r>
-        <w:t xml:space="preserve"> </w:t>
-      </w:r>
-      <w:proofErr w:type="spellStart"/>
-      <w:r>
-        <w:t>untuk</w:t>
-      </w:r>
-      <w:proofErr w:type="spellEnd"/>
-      <w:r>
-        <w:t xml:space="preserve"> _______________________ </w:t>
-      </w:r>
-      <w:proofErr w:type="spellStart"/>
-      <w:r>
-        <w:t>dan</w:t>
-      </w:r>
-      <w:proofErr w:type="spellEnd"/>
-      <w:r>
-        <w:t xml:space="preserve"> </w:t>
-      </w:r>
-      <w:proofErr w:type="spellStart"/>
-      <w:r>
-        <w:t>mengambil</w:t>
-      </w:r>
-      <w:proofErr w:type="spellEnd"/>
-      <w:r>
-        <w:t xml:space="preserve"> </w:t>
-      </w:r>
-      <w:proofErr w:type="spellStart"/>
-      <w:r>
-        <w:t>sesuatu</w:t>
-      </w:r>
-      <w:proofErr w:type="spellEnd"/>
-      <w:r>
-        <w:t>.</w:t>
+      <w:r>
+        <w:t>Tangan kanan untuk _______________________ dan mengambil sesuatu.</w:t>
       </w:r>
     </w:p>
     <w:p>
@@ -1607,45 +1436,8 @@
         <w:ind w:left="714" w:hanging="357"/>
         <w:contextualSpacing w:val="0"/>
       </w:pPr>
-      <w:proofErr w:type="spellStart"/>
-      <w:r>
-        <w:t>Tangan</w:t>
-      </w:r>
-      <w:proofErr w:type="spellEnd"/>
-      <w:r>
-        <w:t xml:space="preserve"> </w:t>
-      </w:r>
-      <w:proofErr w:type="spellStart"/>
-      <w:r>
-        <w:t>kiri</w:t>
-      </w:r>
-      <w:proofErr w:type="spellEnd"/>
-      <w:r>
-        <w:t xml:space="preserve"> </w:t>
-      </w:r>
-      <w:proofErr w:type="spellStart"/>
-      <w:r>
-        <w:t>untuk</w:t>
-      </w:r>
-      <w:proofErr w:type="spellEnd"/>
-      <w:r>
-        <w:t xml:space="preserve"> ______________________</w:t>
-      </w:r>
-      <w:proofErr w:type="spellStart"/>
-      <w:r>
-        <w:t>sesuatu</w:t>
-      </w:r>
-      <w:proofErr w:type="spellEnd"/>
-      <w:r>
-        <w:t xml:space="preserve"> yang </w:t>
-      </w:r>
-      <w:proofErr w:type="spellStart"/>
-      <w:r>
-        <w:t>kotor</w:t>
-      </w:r>
-      <w:proofErr w:type="spellEnd"/>
-      <w:r>
-        <w:t>.</w:t>
+      <w:r>
+        <w:t>Tangan kiri untuk ______________________sesuatu yang kotor.</w:t>
       </w:r>
     </w:p>
     <w:p>
@@ -1659,45 +1451,8 @@
         <w:ind w:left="714" w:hanging="357"/>
         <w:contextualSpacing w:val="0"/>
       </w:pPr>
-      <w:proofErr w:type="spellStart"/>
-      <w:r>
-        <w:t>Masuklah</w:t>
-      </w:r>
-      <w:proofErr w:type="spellEnd"/>
-      <w:r>
-        <w:t xml:space="preserve"> </w:t>
-      </w:r>
-      <w:proofErr w:type="spellStart"/>
-      <w:r>
-        <w:t>ke</w:t>
-      </w:r>
-      <w:proofErr w:type="spellEnd"/>
-      <w:r>
-        <w:t xml:space="preserve"> </w:t>
-      </w:r>
-      <w:proofErr w:type="spellStart"/>
-      <w:r>
-        <w:t>dalam</w:t>
-      </w:r>
-      <w:proofErr w:type="spellEnd"/>
-      <w:r>
-        <w:t xml:space="preserve"> </w:t>
-      </w:r>
-      <w:proofErr w:type="spellStart"/>
-      <w:r>
-        <w:t>rumah</w:t>
-      </w:r>
-      <w:proofErr w:type="spellEnd"/>
-      <w:r>
-        <w:t xml:space="preserve"> </w:t>
-      </w:r>
-      <w:proofErr w:type="spellStart"/>
-      <w:r>
-        <w:t>dengan</w:t>
-      </w:r>
-      <w:proofErr w:type="spellEnd"/>
-      <w:r>
-        <w:t xml:space="preserve"> ______________________</w:t>
+      <w:r>
+        <w:t>Masuklah ke dalam rumah dengan ______________________</w:t>
       </w:r>
     </w:p>
     <w:p>
@@ -1712,34 +1467,20 @@
         <w:contextualSpacing w:val="0"/>
       </w:pPr>
       <w:r>
-        <w:t xml:space="preserve">Para </w:t>
-      </w:r>
-      <w:proofErr w:type="spellStart"/>
-      <w:r>
-        <w:t>sahabat</w:t>
-      </w:r>
-      <w:proofErr w:type="spellEnd"/>
+        <w:t>Para sahabat</w:t>
+      </w:r>
       <w:r>
         <w:rPr>
           <w:b/>
         </w:rPr>
         <w:t xml:space="preserve"> </w:t>
       </w:r>
-      <w:proofErr w:type="spellStart"/>
       <w:r>
         <w:rPr>
           <w:b/>
           <w:color w:val="FF0000"/>
         </w:rPr>
-        <w:t>Rasulullah</w:t>
-      </w:r>
-      <w:proofErr w:type="spellEnd"/>
-      <w:r>
-        <w:rPr>
-          <w:b/>
-          <w:color w:val="FF0000"/>
-        </w:rPr>
-        <w:t xml:space="preserve"> </w:t>
+        <w:t xml:space="preserve">Rasulullah </w:t>
       </w:r>
       <w:r>
         <w:rPr>
@@ -2096,8 +1837,6 @@
       <w:r>
         <w:t xml:space="preserve"> </w:t>
       </w:r>
-      <w:bookmarkStart w:id="0" w:name="_GoBack"/>
-      <w:bookmarkEnd w:id="0"/>
     </w:p>
     <w:p>
       <w:pPr>
@@ -2244,92 +1983,26 @@
                                 <w:sz w:val="30"/>
                               </w:rPr>
                             </w:pPr>
-                            <w:proofErr w:type="spellStart"/>
-                            <w:proofErr w:type="gramStart"/>
                             <w:r>
                               <w:rPr>
                                 <w:b/>
                                 <w:sz w:val="30"/>
                               </w:rPr>
-                              <w:t>Tanggal</w:t>
+                              <w:t>Tanggal : ______</w:t>
                             </w:r>
-                            <w:proofErr w:type="spellEnd"/>
                             <w:r>
                               <w:rPr>
                                 <w:b/>
                                 <w:sz w:val="30"/>
                               </w:rPr>
-                              <w:t xml:space="preserve"> :</w:t>
+                              <w:t xml:space="preserve">___ Hari : ________________ Bulan : _____________________ </w:t>
                             </w:r>
-                            <w:proofErr w:type="gramEnd"/>
                             <w:r>
                               <w:rPr>
                                 <w:b/>
                                 <w:sz w:val="30"/>
                               </w:rPr>
-                              <w:t xml:space="preserve"> ______</w:t>
-                            </w:r>
-                            <w:r>
-                              <w:rPr>
-                                <w:b/>
-                                <w:sz w:val="30"/>
-                              </w:rPr>
-                              <w:t xml:space="preserve">___ </w:t>
-                            </w:r>
-                            <w:proofErr w:type="spellStart"/>
-                            <w:r>
-                              <w:rPr>
-                                <w:b/>
-                                <w:sz w:val="30"/>
-                              </w:rPr>
-                              <w:t>Hari</w:t>
-                            </w:r>
-                            <w:proofErr w:type="spellEnd"/>
-                            <w:r>
-                              <w:rPr>
-                                <w:b/>
-                                <w:sz w:val="30"/>
-                              </w:rPr>
-                              <w:t xml:space="preserve"> : ________________ </w:t>
-                            </w:r>
-                            <w:proofErr w:type="spellStart"/>
-                            <w:r>
-                              <w:rPr>
-                                <w:b/>
-                                <w:sz w:val="30"/>
-                              </w:rPr>
-                              <w:t>Bulan</w:t>
-                            </w:r>
-                            <w:proofErr w:type="spellEnd"/>
-                            <w:r>
-                              <w:rPr>
-                                <w:b/>
-                                <w:sz w:val="30"/>
-                              </w:rPr>
-                              <w:t xml:space="preserve"> : _____________________ </w:t>
-                            </w:r>
-                            <w:r>
-                              <w:rPr>
-                                <w:b/>
-                                <w:sz w:val="30"/>
-                              </w:rPr>
-                              <w:t xml:space="preserve"> </w:t>
-                            </w:r>
-                            <w:proofErr w:type="spellStart"/>
-                            <w:r>
-                              <w:rPr>
-                                <w:b/>
-                                <w:sz w:val="30"/>
-                              </w:rPr>
-                              <w:t>Tahun</w:t>
-                            </w:r>
-                            <w:proofErr w:type="spellEnd"/>
-                            <w:r>
-                              <w:rPr>
-                                <w:b/>
-                                <w:sz w:val="30"/>
-                              </w:rPr>
-                              <w:t xml:space="preserve"> : _____________</w:t>
+                              <w:t xml:space="preserve"> Tahun : _____________</w:t>
                             </w:r>
                           </w:p>
                         </w:txbxContent>

</xml_diff>